<commit_message>
Initio Simulator WS19.  Tidying up of Part 4.
</commit_message>
<xml_diff>
--- a/resources/pi2go_sim/Ex27-Pi2GoSimulator-Objects.docx
+++ b/resources/pi2go_sim/Ex27-Pi2GoSimulator-Objects.docx
@@ -68,91 +68,86 @@
         <w:rPr>
           <w:rFonts w:ascii="Calibri" w:eastAsia="Calibri" w:hAnsi="Calibri" w:cs="Calibri"/>
         </w:rPr>
-        <w:t xml:space="preserve">This exercise sheet provides additional </w:t>
-      </w:r>
-      <w:r>
+        <w:t>This exercise sheet provides additional exercises using Objects and Classes.</w:t>
+      </w:r>
+    </w:p>
+    <w:p>
+      <w:pPr>
         <w:rPr>
           <w:rFonts w:ascii="Calibri" w:eastAsia="Calibri" w:hAnsi="Calibri" w:cs="Calibri"/>
-        </w:rPr>
-        <w:t>exercises using Obj</w:t>
+          <w:b/>
+        </w:rPr>
+      </w:pPr>
+    </w:p>
+    <w:p>
+      <w:pPr>
+        <w:rPr>
+          <w:rFonts w:asciiTheme="majorHAnsi" w:eastAsia="Calibri" w:hAnsiTheme="majorHAnsi" w:cstheme="majorHAnsi"/>
+          <w:bCs/>
+        </w:rPr>
+      </w:pPr>
+      <w:r>
+        <w:rPr>
+          <w:rFonts w:ascii="Calibri" w:eastAsia="Calibri" w:hAnsi="Calibri" w:cs="Calibri"/>
+          <w:b/>
+        </w:rPr>
+        <w:t xml:space="preserve">Exercise 1:  </w:t>
+      </w:r>
+      <w:r>
+        <w:rPr>
+          <w:rFonts w:ascii="Calibri" w:eastAsia="Calibri" w:hAnsi="Calibri" w:cs="Calibri"/>
+          <w:bCs/>
+        </w:rPr>
+        <w:t xml:space="preserve">Consider the Wall Following program you wrote for WS18.  Convert this into a class </w:t>
+      </w:r>
+      <w:proofErr w:type="spellStart"/>
+      <w:proofErr w:type="gramStart"/>
+      <w:r>
+        <w:rPr>
+          <w:rFonts w:ascii="Courier" w:eastAsia="Calibri" w:hAnsi="Courier" w:cs="Calibri"/>
+          <w:bCs/>
+        </w:rPr>
+        <w:t>WallFollower</w:t>
+      </w:r>
+      <w:proofErr w:type="spellEnd"/>
+      <w:r>
+        <w:rPr>
+          <w:rFonts w:ascii="Courier" w:eastAsia="Calibri" w:hAnsi="Courier" w:cs="Calibri"/>
+          <w:bCs/>
+        </w:rPr>
+        <w:t>(</w:t>
+      </w:r>
+      <w:proofErr w:type="gramEnd"/>
+      <w:r>
+        <w:rPr>
+          <w:rFonts w:ascii="Courier" w:eastAsia="Calibri" w:hAnsi="Courier" w:cs="Calibri"/>
+          <w:bCs/>
+        </w:rPr>
+        <w:t>)</w:t>
+      </w:r>
+      <w:r>
+        <w:rPr>
+          <w:rFonts w:asciiTheme="majorHAnsi" w:eastAsia="Calibri" w:hAnsiTheme="majorHAnsi" w:cstheme="majorHAnsi"/>
+          <w:bCs/>
+        </w:rPr>
+        <w:t xml:space="preserve"> with methods </w:t>
+      </w:r>
+      <w:proofErr w:type="spellStart"/>
+      <w:r>
+        <w:rPr>
+          <w:rFonts w:ascii="Courier" w:eastAsia="Calibri" w:hAnsi="Courier" w:cstheme="majorHAnsi"/>
+          <w:bCs/>
+        </w:rPr>
+        <w:t>follow</w:t>
       </w:r>
       <w:bookmarkStart w:id="0" w:name="_GoBack"/>
       <w:bookmarkEnd w:id="0"/>
       <w:r>
         <w:rPr>
-          <w:rFonts w:ascii="Calibri" w:eastAsia="Calibri" w:hAnsi="Calibri" w:cs="Calibri"/>
-        </w:rPr>
-        <w:t>ects and Classes.</w:t>
-      </w:r>
-    </w:p>
-    <w:p>
-      <w:pPr>
-        <w:rPr>
-          <w:rFonts w:ascii="Calibri" w:eastAsia="Calibri" w:hAnsi="Calibri" w:cs="Calibri"/>
-          <w:b/>
-        </w:rPr>
-      </w:pPr>
-    </w:p>
-    <w:p>
-      <w:pPr>
-        <w:rPr>
-          <w:rFonts w:asciiTheme="majorHAnsi" w:eastAsia="Calibri" w:hAnsiTheme="majorHAnsi" w:cstheme="majorHAnsi"/>
-          <w:bCs/>
-        </w:rPr>
-      </w:pPr>
-      <w:r>
-        <w:rPr>
-          <w:rFonts w:ascii="Calibri" w:eastAsia="Calibri" w:hAnsi="Calibri" w:cs="Calibri"/>
-          <w:b/>
-        </w:rPr>
-        <w:t xml:space="preserve">Exercise 1:  </w:t>
-      </w:r>
-      <w:r>
-        <w:rPr>
-          <w:rFonts w:ascii="Calibri" w:eastAsia="Calibri" w:hAnsi="Calibri" w:cs="Calibri"/>
-          <w:bCs/>
-        </w:rPr>
-        <w:t xml:space="preserve">Consider the Wall Following program you wrote for WS18.  Convert this into a class </w:t>
-      </w:r>
-      <w:proofErr w:type="spellStart"/>
-      <w:proofErr w:type="gramStart"/>
-      <w:r>
-        <w:rPr>
-          <w:rFonts w:ascii="Courier" w:eastAsia="Calibri" w:hAnsi="Courier" w:cs="Calibri"/>
-          <w:bCs/>
-        </w:rPr>
-        <w:t>WallFollower</w:t>
-      </w:r>
-      <w:proofErr w:type="spellEnd"/>
-      <w:r>
-        <w:rPr>
-          <w:rFonts w:ascii="Courier" w:eastAsia="Calibri" w:hAnsi="Courier" w:cs="Calibri"/>
-          <w:bCs/>
-        </w:rPr>
-        <w:t>(</w:t>
-      </w:r>
-      <w:proofErr w:type="gramEnd"/>
-      <w:r>
-        <w:rPr>
-          <w:rFonts w:ascii="Courier" w:eastAsia="Calibri" w:hAnsi="Courier" w:cs="Calibri"/>
-          <w:bCs/>
-        </w:rPr>
-        <w:t>)</w:t>
-      </w:r>
-      <w:r>
-        <w:rPr>
-          <w:rFonts w:asciiTheme="majorHAnsi" w:eastAsia="Calibri" w:hAnsiTheme="majorHAnsi" w:cstheme="majorHAnsi"/>
-          <w:bCs/>
-        </w:rPr>
-        <w:t xml:space="preserve"> with methods </w:t>
-      </w:r>
-      <w:proofErr w:type="spellStart"/>
-      <w:r>
-        <w:rPr>
           <w:rFonts w:ascii="Courier" w:eastAsia="Calibri" w:hAnsi="Courier" w:cstheme="majorHAnsi"/>
           <w:bCs/>
         </w:rPr>
-        <w:t>follow_wall</w:t>
+        <w:t>_wall</w:t>
       </w:r>
       <w:proofErr w:type="spellEnd"/>
       <w:r>
@@ -1264,7 +1259,7 @@
               <w:b/>
               <w:color w:val="000000"/>
             </w:rPr>
-            <w:t xml:space="preserve">Exercises:  </w:t>
+            <w:t>Exercises</w:t>
           </w:r>
           <w:r>
             <w:rPr>
@@ -1272,7 +1267,15 @@
               <w:b/>
               <w:color w:val="000000"/>
             </w:rPr>
-            <w:t>Worksheet WS</w:t>
+            <w:t xml:space="preserve"> </w:t>
+          </w:r>
+          <w:r>
+            <w:rPr>
+              <w:rFonts w:ascii="Calibri" w:eastAsia="Calibri" w:hAnsi="Calibri" w:cs="Calibri"/>
+              <w:b/>
+              <w:color w:val="000000"/>
+            </w:rPr>
+            <w:t>WS</w:t>
           </w:r>
           <w:r>
             <w:rPr>
@@ -1289,6 +1292,14 @@
               <w:color w:val="000000"/>
             </w:rPr>
             <w:t>:</w:t>
+          </w:r>
+          <w:r>
+            <w:rPr>
+              <w:rFonts w:ascii="Calibri" w:eastAsia="Calibri" w:hAnsi="Calibri" w:cs="Calibri"/>
+              <w:b/>
+              <w:color w:val="000000"/>
+            </w:rPr>
+            <w:t xml:space="preserve">  Introduction to Objects and Classes</w:t>
           </w:r>
         </w:p>
       </w:tc>

</xml_diff>